<commit_message>
new version with BDI model
</commit_message>
<xml_diff>
--- a/Final Project/General loop for BDI model.docx
+++ b/Final Project/General loop for BDI model.docx
@@ -192,26 +192,10 @@
         </w:numPr>
       </w:pPr>
       <w:r>
-        <w:t xml:space="preserve"># </w:t>
-      </w:r>
-      <w:proofErr w:type="gramStart"/>
-      <w:r>
-        <w:t>of</w:t>
-      </w:r>
-      <w:proofErr w:type="gramEnd"/>
-      <w:r>
-        <w:t xml:space="preserve"> agents at the shoreline.  We could use this information to possibly optimize the exploration or the start of the building process, because you could imagine that it is not optimal that they are all heading to the shoreline, if some of them found pieces they can probably explore the rest of the shoreline quite efficiently. </w:t>
-      </w:r>
-      <w:r>
-        <w:t>We could use a certain threshold, if more than 6 agents are already exploring the shoreline “</w:t>
-      </w:r>
-      <w:proofErr w:type="gramStart"/>
-      <w:r>
-        <w:t>do</w:t>
-      </w:r>
-      <w:proofErr w:type="gramEnd"/>
-      <w:r>
-        <w:t xml:space="preserve"> something else”. E.g. search for depots. If the location of all depots is already found, then go to one of them (in your neighborhood) and wait there until the complete shoreline is explored. We can then experiment with the “threshold” for example and see what is optimal. </w:t>
+        <w:t xml:space="preserve"># of agents at the shoreline.  We could use this information to possibly optimize the exploration or the start of the building process, because you could imagine that it is not optimal that they are all heading to the shoreline, if some of them found pieces they can probably explore the rest of the shoreline quite efficiently. </w:t>
+      </w:r>
+      <w:r>
+        <w:t xml:space="preserve">We could use a certain threshold, if more than 6 agents are already exploring the shoreline “do something else”. E.g. search for depots. If the location of all depots is already found, then go to one of them (in your neighborhood) and wait there until the complete shoreline is explored. We can then experiment with the “threshold” for example and see what is optimal. </w:t>
       </w:r>
     </w:p>
     <w:p>
@@ -302,7 +286,13 @@
         <w:t xml:space="preserve"> of messages, each of them will have</w:t>
       </w:r>
       <w:r>
-        <w:t xml:space="preserve"> (for know I will assume that they will be all separate objects, but possibly we can find a way to find a more generic implementation where we have one queue and the message has a “header/type”, for me that has low priority):</w:t>
+        <w:t xml:space="preserve"> (for </w:t>
+      </w:r>
+      <w:r>
+        <w:t>now</w:t>
+      </w:r>
+      <w:r>
+        <w:t xml:space="preserve"> I will assume that they will be all separate objects, but possibly we can find a way to find a more generic implementation where we have one queue and the message has a “header/type”, for me that has low priority):</w:t>
       </w:r>
     </w:p>
     <w:p>
@@ -409,6 +399,42 @@
       <w:pPr>
         <w:pStyle w:val="ListParagraph"/>
         <w:numPr>
+          <w:ilvl w:val="3"/>
+          <w:numId w:val="2"/>
+        </w:numPr>
+      </w:pPr>
+      <w:r>
+        <w:t>Perceiving a “patch of water” is not enough to deduce where exactly the shoreline is situated because the bumpiness of the shoreline also requires to know where the next “water patches” adjacent to this one are located (easy to see when you look at the actual coastline). But I propose the following:</w:t>
+      </w:r>
+    </w:p>
+    <w:p>
+      <w:pPr>
+        <w:pStyle w:val="ListParagraph"/>
+        <w:numPr>
+          <w:ilvl w:val="0"/>
+          <w:numId w:val="4"/>
+        </w:numPr>
+      </w:pPr>
+      <w:r>
+        <w:t>Postpone the reasoning to the very end when all patches have been observed;</w:t>
+      </w:r>
+    </w:p>
+    <w:p>
+      <w:pPr>
+        <w:pStyle w:val="ListParagraph"/>
+        <w:numPr>
+          <w:ilvl w:val="0"/>
+          <w:numId w:val="4"/>
+        </w:numPr>
+      </w:pPr>
+      <w:r>
+        <w:t>And for complexity “minimization” we could also say that we start with a shoreline that is a straight vertical line (my preference);</w:t>
+      </w:r>
+    </w:p>
+    <w:p>
+      <w:pPr>
+        <w:pStyle w:val="ListParagraph"/>
+        <w:numPr>
           <w:ilvl w:val="2"/>
           <w:numId w:val="2"/>
         </w:numPr>
@@ -549,6 +575,7 @@
         </w:numPr>
       </w:pPr>
       <w:r>
+        <w:lastRenderedPageBreak/>
         <w:t>If the agent has discovered new beliefs (e.g. about the location of a depot) share that information with the rest of the agents by sending a message (see above for the different message objects);</w:t>
       </w:r>
     </w:p>
@@ -587,54 +614,241 @@
       <w:r>
         <w:t>Update intentions</w:t>
       </w:r>
-    </w:p>
-    <w:p>
-      <w:pPr>
-        <w:pStyle w:val="ListParagraph"/>
-        <w:numPr>
-          <w:ilvl w:val="1"/>
-          <w:numId w:val="2"/>
-        </w:numPr>
-      </w:pPr>
-      <w:r>
-        <w:t>No pieces of shoreline have been explored, intention = randomly explore world;</w:t>
-      </w:r>
-    </w:p>
-    <w:p>
-      <w:pPr>
-        <w:pStyle w:val="ListParagraph"/>
-        <w:numPr>
-          <w:ilvl w:val="1"/>
-          <w:numId w:val="2"/>
-        </w:numPr>
-      </w:pPr>
-      <w:r>
-        <w:t xml:space="preserve">If </w:t>
-      </w:r>
-      <w:r>
-        <w:t xml:space="preserve">not all </w:t>
-      </w:r>
-      <w:r>
-        <w:t>pieces of shoreline have been explored</w:t>
-      </w:r>
-    </w:p>
-    <w:p>
-      <w:pPr>
-        <w:pStyle w:val="ListParagraph"/>
-        <w:numPr>
-          <w:ilvl w:val="2"/>
-          <w:numId w:val="2"/>
-        </w:numPr>
-      </w:pPr>
+      <w:r>
+        <w:t xml:space="preserve"> (ONLY IF DESIRE IS EQUAL TO EXPLORE THE WORLD)</w:t>
+      </w:r>
+    </w:p>
+    <w:p>
+      <w:pPr>
+        <w:ind w:left="1080"/>
+      </w:pPr>
+      <w:r>
+        <w:t>Defining the following events for readability:</w:t>
+      </w:r>
+    </w:p>
+    <w:p>
+      <w:pPr>
+        <w:ind w:left="1080"/>
+      </w:pPr>
+      <w:r>
+        <w:t>Events:</w:t>
+      </w:r>
+    </w:p>
+    <w:p>
+      <w:pPr>
+        <w:ind w:left="1080"/>
+      </w:pPr>
+      <w:r>
+        <w:tab/>
+        <w:t>All(S): found all shoreline patches</w:t>
+      </w:r>
+    </w:p>
+    <w:p>
+      <w:pPr>
+        <w:ind w:left="1080"/>
+      </w:pPr>
+      <w:r>
+        <w:tab/>
+        <w:t>SOME(S): some of the shoreline patches were found already</w:t>
+      </w:r>
+    </w:p>
+    <w:p>
+      <w:pPr>
+        <w:ind w:left="1080"/>
+      </w:pPr>
+      <w:r>
+        <w:tab/>
+        <w:t>All(D): found all depots</w:t>
+      </w:r>
+    </w:p>
+    <w:p>
+      <w:pPr>
+        <w:ind w:left="1080"/>
+      </w:pPr>
+      <w:r>
+        <w:tab/>
+        <w:t>FS: found a patch (at</w:t>
+      </w:r>
+      <w:r>
+        <w:t xml:space="preserve"> TICK - 1</w:t>
+      </w:r>
+      <w:r>
+        <w:t>)</w:t>
+      </w:r>
+    </w:p>
+    <w:p>
+      <w:pPr>
+        <w:ind w:left="1080"/>
+      </w:pPr>
+      <w:r>
+        <w:tab/>
+        <w:t>AT_S: positioned at shoreline (one of the neighborhood patches is “water”)</w:t>
+      </w:r>
+    </w:p>
+    <w:p>
+      <w:pPr>
+        <w:ind w:left="1080"/>
+      </w:pPr>
+      <w:r>
+        <w:t>IF NOT ALL(S) AND NOT ALL(D)</w:t>
+      </w:r>
+    </w:p>
+    <w:p>
+      <w:pPr>
+        <w:ind w:left="1080"/>
+      </w:pPr>
+      <w:r>
+        <w:tab/>
+        <w:t>IF FS AND NOT ALL(S)</w:t>
+      </w:r>
+    </w:p>
+    <w:p>
+      <w:pPr>
+        <w:ind w:left="2160"/>
+      </w:pPr>
+      <w:r>
+        <w:t>/* Distinguish t</w:t>
+      </w:r>
+      <w:r>
+        <w:t>w</w:t>
+      </w:r>
+      <w:r>
+        <w:t>o situations, agent is at the shoreline of close to it (in vision radius) */</w:t>
+      </w:r>
+    </w:p>
+    <w:p>
+      <w:pPr>
+        <w:ind w:left="1080"/>
+      </w:pPr>
+      <w:r>
+        <w:tab/>
+      </w:r>
+      <w:r>
+        <w:tab/>
+        <w:t xml:space="preserve">IF </w:t>
+      </w:r>
+      <w:r>
+        <w:t xml:space="preserve">AT_S </w:t>
+      </w:r>
+    </w:p>
+    <w:p>
+      <w:pPr>
+        <w:ind w:left="1080"/>
+      </w:pPr>
+      <w:r>
+        <w:tab/>
+      </w:r>
+      <w:r>
+        <w:tab/>
+      </w:r>
+      <w:r>
+        <w:tab/>
+        <w:t>Intention = “move along shoreline” (to be defined in action)</w:t>
+      </w:r>
+    </w:p>
+    <w:p>
+      <w:pPr>
+        <w:ind w:left="1080"/>
+      </w:pPr>
+      <w:r>
+        <w:tab/>
+      </w:r>
+      <w:r>
+        <w:tab/>
+        <w:t>OTHERWISE</w:t>
+      </w:r>
+    </w:p>
+    <w:p>
+      <w:pPr>
+        <w:ind w:left="1080"/>
+      </w:pPr>
+      <w:r>
+        <w:tab/>
+      </w:r>
+      <w:r>
+        <w:tab/>
+      </w:r>
+      <w:r>
+        <w:tab/>
+        <w:t>Intention = “move to shoreline”</w:t>
+      </w:r>
+      <w:r>
+        <w:t xml:space="preserve"> (to be define in action);</w:t>
+      </w:r>
+    </w:p>
+    <w:p>
+      <w:pPr>
+        <w:ind w:left="1080"/>
+      </w:pPr>
+      <w:r>
+        <w:tab/>
+        <w:t>ELSEIF ALL(D) AND SOME(S)</w:t>
+      </w:r>
+    </w:p>
+    <w:p>
+      <w:pPr>
+        <w:ind w:left="1080"/>
+      </w:pPr>
+      <w:r>
+        <w:tab/>
+      </w:r>
+      <w:r>
+        <w:tab/>
+        <w:t>Intention = “move towards explored shoreline”</w:t>
+      </w:r>
+    </w:p>
+    <w:p>
+      <w:pPr>
+        <w:ind w:left="1080"/>
+      </w:pPr>
+      <w:r>
+        <w:tab/>
+        <w:t>OTHERWISE</w:t>
+      </w:r>
+    </w:p>
+    <w:p>
+      <w:pPr>
+        <w:ind w:left="1080"/>
+      </w:pPr>
+      <w:r>
+        <w:tab/>
+      </w:r>
+      <w:r>
+        <w:tab/>
+        <w:t>Intention = “explore world randomly”</w:t>
+      </w:r>
+    </w:p>
+    <w:p>
+      <w:pPr>
+        <w:ind w:left="1080"/>
+      </w:pPr>
+      <w:r>
+        <w:tab/>
+      </w:r>
+      <w:r>
+        <w:tab/>
+      </w:r>
+    </w:p>
+    <w:p>
+      <w:pPr>
+        <w:ind w:left="1080"/>
+      </w:pPr>
+      <w:r>
+        <w:t>Extension for later</w:t>
+      </w:r>
+      <w:r>
+        <w:t xml:space="preserve"> (or never)</w:t>
+      </w:r>
+      <w:r>
+        <w:t xml:space="preserve">, if we know how many agents are currently “somewhere along the shoreline” because they discovered “a piece” than we could implement a threshold </w:t>
+      </w:r>
       <w:r>
         <w:lastRenderedPageBreak/>
-        <w:t xml:space="preserve">For later, if we know how many agents are currently “somewhere along the shoreline” because they discovered “a piece” than we could implement a threshold saying “search for depots” or if all depots have been found “go to one of the depots and wait there until the others have found all pieces of shoreline”, this would be a kind of preparation step for the “construction </w:t>
-      </w:r>
-      <w:proofErr w:type="spellStart"/>
-      <w:r>
-        <w:t>fase</w:t>
-      </w:r>
-      <w:proofErr w:type="spellEnd"/>
+        <w:t xml:space="preserve">saying “search for depots” or if all depots have been found “go to one of the depots and wait there until the others have found all pieces of shoreline”, this would be a kind of preparation step for the “construction </w:t>
+      </w:r>
+      <w:r>
+        <w:t>phase</w:t>
+      </w:r>
       <w:r>
         <w:t>;</w:t>
       </w:r>
@@ -642,49 +856,7 @@
     <w:p>
       <w:pPr>
         <w:pStyle w:val="ListParagraph"/>
-        <w:numPr>
-          <w:ilvl w:val="2"/>
-          <w:numId w:val="2"/>
-        </w:numPr>
-      </w:pPr>
-      <w:r>
-        <w:t>If not at the shoreline (I found a piece and looking for the next one, because this is a different intention, see below) and “shoreline explored NOT complete”</w:t>
-      </w:r>
-      <w:r>
-        <w:t>, go east and choose a north/south direction (y-coordinate) of a y-coordinate that is not already explored (to start with agent should choose the y-direction that is closest to its current position;</w:t>
-      </w:r>
-    </w:p>
-    <w:p>
-      <w:pPr>
-        <w:pStyle w:val="ListParagraph"/>
-        <w:numPr>
-          <w:ilvl w:val="1"/>
-          <w:numId w:val="2"/>
-        </w:numPr>
-      </w:pPr>
-      <w:r>
-        <w:t>If all pieces of shoreline have been explored but not all depots:</w:t>
-      </w:r>
-    </w:p>
-    <w:p>
-      <w:pPr>
-        <w:pStyle w:val="ListParagraph"/>
-        <w:numPr>
-          <w:ilvl w:val="2"/>
-          <w:numId w:val="2"/>
-        </w:numPr>
-      </w:pPr>
-      <w:r>
-        <w:t>Randomly explore environment;</w:t>
-      </w:r>
-    </w:p>
-    <w:p>
-      <w:pPr>
-        <w:pStyle w:val="ListParagraph"/>
-        <w:numPr>
-          <w:ilvl w:val="1"/>
-          <w:numId w:val="2"/>
-        </w:numPr>
+        <w:ind w:left="1440"/>
       </w:pPr>
     </w:p>
     <w:p>
@@ -701,17 +873,448 @@
     </w:p>
     <w:p>
       <w:pPr>
+        <w:ind w:left="360" w:firstLine="360"/>
         <w:rPr>
-          <w:rStyle w:val="SubtleEmphasis"/>
+          <w:u w:val="single"/>
         </w:rPr>
       </w:pPr>
-    </w:p>
-    <w:p>
-      <w:pPr>
+      <w:r>
         <w:rPr>
-          <w:rStyle w:val="SubtleEmphasis"/>
+          <w:u w:val="single"/>
         </w:rPr>
-      </w:pPr>
+        <w:t>Explore world randomly</w:t>
+      </w:r>
+    </w:p>
+    <w:p>
+      <w:pPr>
+        <w:ind w:left="360" w:firstLine="360"/>
+      </w:pPr>
+      <w:r>
+        <w:t>Move to one of the patches in your “neighborhood”:</w:t>
+      </w:r>
+    </w:p>
+    <w:p>
+      <w:pPr>
+        <w:ind w:left="360"/>
+      </w:pPr>
+      <w:r>
+        <w:tab/>
+      </w:r>
+      <w:r>
+        <w:tab/>
+        <w:t>No other agent on that patch;</w:t>
+      </w:r>
+    </w:p>
+    <w:p>
+      <w:pPr>
+        <w:ind w:left="360"/>
+      </w:pPr>
+      <w:r>
+        <w:tab/>
+      </w:r>
+      <w:r>
+        <w:tab/>
+        <w:t>No depot on that patch;</w:t>
+      </w:r>
+    </w:p>
+    <w:p>
+      <w:pPr>
+        <w:ind w:left="360"/>
+      </w:pPr>
+      <w:r>
+        <w:tab/>
+      </w:r>
+      <w:r>
+        <w:tab/>
+        <w:t>Patch must be sand-terrain (we defined already a variable “</w:t>
+      </w:r>
+      <w:r>
+        <w:t>terrain-color</w:t>
+      </w:r>
+      <w:r>
+        <w:t>”);</w:t>
+      </w:r>
+    </w:p>
+    <w:p>
+      <w:r>
+        <w:t xml:space="preserve"> </w:t>
+      </w:r>
+      <w:r>
+        <w:tab/>
+      </w:r>
+      <w:r>
+        <w:rPr>
+          <w:u w:val="single"/>
+        </w:rPr>
+        <w:t>M</w:t>
+      </w:r>
+      <w:r>
+        <w:rPr>
+          <w:u w:val="single"/>
+        </w:rPr>
+        <w:t>ove along shoreline</w:t>
+      </w:r>
+    </w:p>
+    <w:p>
+      <w:pPr>
+        <w:pStyle w:val="ListParagraph"/>
+        <w:numPr>
+          <w:ilvl w:val="0"/>
+          <w:numId w:val="5"/>
+        </w:numPr>
+      </w:pPr>
+      <w:r>
+        <w:t>The simple case, assuming the shoreline is a straight, vertical line:</w:t>
+      </w:r>
+    </w:p>
+    <w:p>
+      <w:pPr>
+        <w:pStyle w:val="ListParagraph"/>
+        <w:numPr>
+          <w:ilvl w:val="1"/>
+          <w:numId w:val="5"/>
+        </w:numPr>
+      </w:pPr>
+      <w:r>
+        <w:t>Hold the x-direction;</w:t>
+      </w:r>
+    </w:p>
+    <w:p>
+      <w:pPr>
+        <w:pStyle w:val="ListParagraph"/>
+        <w:numPr>
+          <w:ilvl w:val="1"/>
+          <w:numId w:val="5"/>
+        </w:numPr>
+      </w:pPr>
+      <w:r>
+        <w:t>Can you move in both</w:t>
+      </w:r>
+      <w:r>
+        <w:t xml:space="preserve"> directions (x,y+1) and (x,y-1)?</w:t>
+      </w:r>
+    </w:p>
+    <w:p>
+      <w:pPr>
+        <w:ind w:left="2160"/>
+      </w:pPr>
+      <w:r>
+        <w:t>Is patch (x, y+1) and (x, y-1) already discovered?</w:t>
+      </w:r>
+    </w:p>
+    <w:p>
+      <w:pPr>
+        <w:ind w:left="2160"/>
+      </w:pPr>
+      <w:r>
+        <w:tab/>
+        <w:t>Randomly choose one y-direction</w:t>
+      </w:r>
+    </w:p>
+    <w:p>
+      <w:pPr>
+        <w:ind w:left="2160"/>
+      </w:pPr>
+      <w:r>
+        <w:t>Otherwise</w:t>
+      </w:r>
+    </w:p>
+    <w:p>
+      <w:pPr>
+        <w:ind w:left="2160"/>
+      </w:pPr>
+      <w:r>
+        <w:tab/>
+      </w:r>
+      <w:r>
+        <w:t>Choose the y-direction that is not yet discovered or choose randomly</w:t>
+      </w:r>
+    </w:p>
+    <w:p>
+      <w:pPr>
+        <w:ind w:left="1800"/>
+      </w:pPr>
+      <w:r>
+        <w:t>Otherwise</w:t>
+      </w:r>
+    </w:p>
+    <w:p>
+      <w:pPr>
+        <w:ind w:left="1800"/>
+      </w:pPr>
+      <w:r>
+        <w:tab/>
+        <w:t>Choose the y-direction you can move-to</w:t>
+      </w:r>
+    </w:p>
+    <w:p>
+      <w:pPr>
+        <w:pStyle w:val="ListParagraph"/>
+        <w:ind w:left="1800"/>
+      </w:pPr>
+    </w:p>
+    <w:p>
+      <w:pPr>
+        <w:pStyle w:val="ListParagraph"/>
+        <w:numPr>
+          <w:ilvl w:val="0"/>
+          <w:numId w:val="5"/>
+        </w:numPr>
+      </w:pPr>
+      <w:r>
+        <w:t>Complex case, the shoreline has a zigzag form (bumpy):</w:t>
+      </w:r>
+    </w:p>
+    <w:p>
+      <w:pPr>
+        <w:ind w:firstLine="720"/>
+      </w:pPr>
+      <w:r>
+        <w:t>Note: n</w:t>
+      </w:r>
+      <w:r>
+        <w:t>ot considering the vision radi</w:t>
+      </w:r>
+      <w:r>
+        <w:t>us, otherwise</w:t>
+      </w:r>
+      <w:r>
+        <w:t xml:space="preserve"> it is</w:t>
+      </w:r>
+      <w:r>
+        <w:t xml:space="preserve"> getting too complex.</w:t>
+      </w:r>
+    </w:p>
+    <w:p>
+      <w:pPr>
+        <w:ind w:firstLine="720"/>
+      </w:pPr>
+      <w:r>
+        <w:t>If FS (found water at tick-1)</w:t>
+      </w:r>
+    </w:p>
+    <w:p>
+      <w:pPr>
+        <w:ind w:left="720" w:firstLine="720"/>
+      </w:pPr>
+      <w:r>
+        <w:t>Is patch (x, y+1) and (x, y-1) already discovered?</w:t>
+      </w:r>
+    </w:p>
+    <w:p>
+      <w:pPr>
+        <w:ind w:left="720" w:firstLine="720"/>
+      </w:pPr>
+      <w:r>
+        <w:tab/>
+      </w:r>
+      <w:r>
+        <w:t>Choose y-direction randomly</w:t>
+      </w:r>
+    </w:p>
+    <w:p>
+      <w:pPr>
+        <w:ind w:left="720" w:firstLine="720"/>
+      </w:pPr>
+      <w:r>
+        <w:t>Otherwise</w:t>
+      </w:r>
+    </w:p>
+    <w:p>
+      <w:pPr>
+        <w:ind w:left="720" w:firstLine="720"/>
+      </w:pPr>
+      <w:r>
+        <w:tab/>
+        <w:t>Choose the y-direction that is not yet discovered or choose randomly</w:t>
+      </w:r>
+    </w:p>
+    <w:p>
+      <w:r>
+        <w:lastRenderedPageBreak/>
+        <w:tab/>
+        <w:t>Otherwise</w:t>
+      </w:r>
+    </w:p>
+    <w:p>
+      <w:r>
+        <w:tab/>
+      </w:r>
+      <w:r>
+        <w:tab/>
+        <w:t>Agent must have already a preferred y-direction</w:t>
+      </w:r>
+    </w:p>
+    <w:p>
+      <w:r>
+        <w:tab/>
+      </w:r>
+    </w:p>
+    <w:p>
+      <w:pPr>
+        <w:ind w:firstLine="720"/>
+      </w:pPr>
+      <w:r>
+        <w:t xml:space="preserve">Preferred y-direction </w:t>
+      </w:r>
+      <w:r>
+        <w:t>North (y+1):</w:t>
+      </w:r>
+    </w:p>
+    <w:p>
+      <w:pPr>
+        <w:ind w:firstLine="720"/>
+      </w:pPr>
+      <w:r>
+        <w:t>Goal, make sure you always have water on the right side of you when going North</w:t>
+      </w:r>
+    </w:p>
+    <w:p>
+      <w:pPr>
+        <w:ind w:firstLine="720"/>
+      </w:pPr>
+      <w:r>
+        <w:t>You can face North, West or East</w:t>
+      </w:r>
+    </w:p>
+    <w:p>
+      <w:pPr>
+        <w:ind w:left="720" w:firstLine="720"/>
+      </w:pPr>
+      <w:r>
+        <w:t>If neighbor patch on the right is “water” an</w:t>
+      </w:r>
+      <w:r>
+        <w:t>d can move forward</w:t>
+      </w:r>
+    </w:p>
+    <w:p>
+      <w:pPr>
+        <w:ind w:left="720" w:firstLine="720"/>
+      </w:pPr>
+      <w:r>
+        <w:tab/>
+        <w:t>Forward 1</w:t>
+      </w:r>
+    </w:p>
+    <w:p>
+      <w:pPr>
+        <w:ind w:left="720" w:firstLine="720"/>
+      </w:pPr>
+      <w:r>
+        <w:t>ElseIF neighbor on the right is “water” but can’t move forward</w:t>
+      </w:r>
+    </w:p>
+    <w:p>
+      <w:pPr>
+        <w:ind w:left="720" w:firstLine="720"/>
+      </w:pPr>
+      <w:r>
+        <w:tab/>
+        <w:t>Turn left</w:t>
+      </w:r>
+    </w:p>
+    <w:p>
+      <w:pPr>
+        <w:ind w:left="720" w:firstLine="720"/>
+      </w:pPr>
+      <w:r>
+        <w:t xml:space="preserve">ElseIF neighbor on the right is NOT “water” </w:t>
+      </w:r>
+    </w:p>
+    <w:p>
+      <w:pPr>
+        <w:ind w:left="720" w:firstLine="720"/>
+      </w:pPr>
+      <w:r>
+        <w:tab/>
+        <w:t>Turn right</w:t>
+      </w:r>
+    </w:p>
+    <w:p>
+      <w:pPr>
+        <w:ind w:left="720" w:firstLine="720"/>
+      </w:pPr>
+      <w:r>
+        <w:t>Otherwise</w:t>
+      </w:r>
+    </w:p>
+    <w:p>
+      <w:pPr>
+        <w:ind w:left="720" w:firstLine="720"/>
+      </w:pPr>
+      <w:r>
+        <w:tab/>
+        <w:t>Choose randomly a direction where you can move-to</w:t>
+      </w:r>
+    </w:p>
+    <w:p>
+      <w:pPr>
+        <w:ind w:firstLine="720"/>
+      </w:pPr>
+      <w:r>
+        <w:tab/>
+      </w:r>
+    </w:p>
+    <w:p>
+      <w:pPr>
+        <w:ind w:firstLine="720"/>
+      </w:pPr>
+    </w:p>
+    <w:p>
+      <w:pPr>
+        <w:ind w:left="720"/>
+      </w:pPr>
+      <w:r>
+        <w:t>and otherwise to the left</w:t>
+      </w:r>
+    </w:p>
+    <w:p>
+      <w:r>
+        <w:tab/>
+      </w:r>
+      <w:r>
+        <w:rPr>
+          <w:u w:val="single"/>
+        </w:rPr>
+        <w:t>M</w:t>
+      </w:r>
+      <w:r>
+        <w:rPr>
+          <w:u w:val="single"/>
+        </w:rPr>
+        <w:t xml:space="preserve">ove </w:t>
+      </w:r>
+      <w:r>
+        <w:rPr>
+          <w:u w:val="single"/>
+        </w:rPr>
+        <w:t>to</w:t>
+      </w:r>
+      <w:r>
+        <w:rPr>
+          <w:u w:val="single"/>
+        </w:rPr>
+        <w:t xml:space="preserve"> shoreline</w:t>
+      </w:r>
+      <w:r>
+        <w:rPr>
+          <w:u w:val="single"/>
+        </w:rPr>
+        <w:t xml:space="preserve"> (both cases straight vertical and zigzag shoreline)</w:t>
+      </w:r>
+    </w:p>
+    <w:p>
+      <w:pPr>
+        <w:pStyle w:val="ListParagraph"/>
+        <w:numPr>
+          <w:ilvl w:val="0"/>
+          <w:numId w:val="8"/>
+        </w:numPr>
+      </w:pPr>
+      <w:r>
+        <w:t>Go in the (x,y) direction of the shoreline patch last found.</w:t>
+      </w:r>
     </w:p>
     <w:p/>
     <w:sectPr>
@@ -839,6 +1442,95 @@
     </w:lvl>
   </w:abstractNum>
   <w:abstractNum w:abstractNumId="1">
+    <w:nsid w:val="2F93535F"/>
+    <w:multiLevelType w:val="hybridMultilevel"/>
+    <w:tmpl w:val="08F0330C"/>
+    <w:lvl w:ilvl="0" w:tplc="27C8777A">
+      <w:start w:val="1"/>
+      <w:numFmt w:val="lowerLetter"/>
+      <w:lvlText w:val="%1)"/>
+      <w:lvlJc w:val="left"/>
+      <w:pPr>
+        <w:ind w:left="3240" w:hanging="360"/>
+      </w:pPr>
+      <w:rPr>
+        <w:rFonts w:hint="default"/>
+      </w:rPr>
+    </w:lvl>
+    <w:lvl w:ilvl="1" w:tplc="04090019" w:tentative="1">
+      <w:start w:val="1"/>
+      <w:numFmt w:val="lowerLetter"/>
+      <w:lvlText w:val="%2."/>
+      <w:lvlJc w:val="left"/>
+      <w:pPr>
+        <w:ind w:left="3960" w:hanging="360"/>
+      </w:pPr>
+    </w:lvl>
+    <w:lvl w:ilvl="2" w:tplc="0409001B" w:tentative="1">
+      <w:start w:val="1"/>
+      <w:numFmt w:val="lowerRoman"/>
+      <w:lvlText w:val="%3."/>
+      <w:lvlJc w:val="right"/>
+      <w:pPr>
+        <w:ind w:left="4680" w:hanging="180"/>
+      </w:pPr>
+    </w:lvl>
+    <w:lvl w:ilvl="3" w:tplc="0409000F" w:tentative="1">
+      <w:start w:val="1"/>
+      <w:numFmt w:val="decimal"/>
+      <w:lvlText w:val="%4."/>
+      <w:lvlJc w:val="left"/>
+      <w:pPr>
+        <w:ind w:left="5400" w:hanging="360"/>
+      </w:pPr>
+    </w:lvl>
+    <w:lvl w:ilvl="4" w:tplc="04090019" w:tentative="1">
+      <w:start w:val="1"/>
+      <w:numFmt w:val="lowerLetter"/>
+      <w:lvlText w:val="%5."/>
+      <w:lvlJc w:val="left"/>
+      <w:pPr>
+        <w:ind w:left="6120" w:hanging="360"/>
+      </w:pPr>
+    </w:lvl>
+    <w:lvl w:ilvl="5" w:tplc="0409001B" w:tentative="1">
+      <w:start w:val="1"/>
+      <w:numFmt w:val="lowerRoman"/>
+      <w:lvlText w:val="%6."/>
+      <w:lvlJc w:val="right"/>
+      <w:pPr>
+        <w:ind w:left="6840" w:hanging="180"/>
+      </w:pPr>
+    </w:lvl>
+    <w:lvl w:ilvl="6" w:tplc="0409000F" w:tentative="1">
+      <w:start w:val="1"/>
+      <w:numFmt w:val="decimal"/>
+      <w:lvlText w:val="%7."/>
+      <w:lvlJc w:val="left"/>
+      <w:pPr>
+        <w:ind w:left="7560" w:hanging="360"/>
+      </w:pPr>
+    </w:lvl>
+    <w:lvl w:ilvl="7" w:tplc="04090019" w:tentative="1">
+      <w:start w:val="1"/>
+      <w:numFmt w:val="lowerLetter"/>
+      <w:lvlText w:val="%8."/>
+      <w:lvlJc w:val="left"/>
+      <w:pPr>
+        <w:ind w:left="8280" w:hanging="360"/>
+      </w:pPr>
+    </w:lvl>
+    <w:lvl w:ilvl="8" w:tplc="0409001B" w:tentative="1">
+      <w:start w:val="1"/>
+      <w:numFmt w:val="lowerRoman"/>
+      <w:lvlText w:val="%9."/>
+      <w:lvlJc w:val="right"/>
+      <w:pPr>
+        <w:ind w:left="9000" w:hanging="180"/>
+      </w:pPr>
+    </w:lvl>
+  </w:abstractNum>
+  <w:abstractNum w:abstractNumId="2">
     <w:nsid w:val="52BD6217"/>
     <w:multiLevelType w:val="hybridMultilevel"/>
     <w:tmpl w:val="8C4009EC"/>
@@ -927,7 +1619,298 @@
       </w:pPr>
     </w:lvl>
   </w:abstractNum>
-  <w:abstractNum w:abstractNumId="2">
+  <w:abstractNum w:abstractNumId="3">
+    <w:nsid w:val="536C214B"/>
+    <w:multiLevelType w:val="hybridMultilevel"/>
+    <w:tmpl w:val="04B876F4"/>
+    <w:lvl w:ilvl="0" w:tplc="187A450A">
+      <w:start w:val="1"/>
+      <w:numFmt w:val="lowerLetter"/>
+      <w:lvlText w:val="%1."/>
+      <w:lvlJc w:val="left"/>
+      <w:pPr>
+        <w:ind w:left="1080" w:hanging="360"/>
+      </w:pPr>
+      <w:rPr>
+        <w:rFonts w:hint="default"/>
+      </w:rPr>
+    </w:lvl>
+    <w:lvl w:ilvl="1" w:tplc="04090019" w:tentative="1">
+      <w:start w:val="1"/>
+      <w:numFmt w:val="lowerLetter"/>
+      <w:lvlText w:val="%2."/>
+      <w:lvlJc w:val="left"/>
+      <w:pPr>
+        <w:ind w:left="1800" w:hanging="360"/>
+      </w:pPr>
+    </w:lvl>
+    <w:lvl w:ilvl="2" w:tplc="0409001B" w:tentative="1">
+      <w:start w:val="1"/>
+      <w:numFmt w:val="lowerRoman"/>
+      <w:lvlText w:val="%3."/>
+      <w:lvlJc w:val="right"/>
+      <w:pPr>
+        <w:ind w:left="2520" w:hanging="180"/>
+      </w:pPr>
+    </w:lvl>
+    <w:lvl w:ilvl="3" w:tplc="0409000F" w:tentative="1">
+      <w:start w:val="1"/>
+      <w:numFmt w:val="decimal"/>
+      <w:lvlText w:val="%4."/>
+      <w:lvlJc w:val="left"/>
+      <w:pPr>
+        <w:ind w:left="3240" w:hanging="360"/>
+      </w:pPr>
+    </w:lvl>
+    <w:lvl w:ilvl="4" w:tplc="04090019" w:tentative="1">
+      <w:start w:val="1"/>
+      <w:numFmt w:val="lowerLetter"/>
+      <w:lvlText w:val="%5."/>
+      <w:lvlJc w:val="left"/>
+      <w:pPr>
+        <w:ind w:left="3960" w:hanging="360"/>
+      </w:pPr>
+    </w:lvl>
+    <w:lvl w:ilvl="5" w:tplc="0409001B" w:tentative="1">
+      <w:start w:val="1"/>
+      <w:numFmt w:val="lowerRoman"/>
+      <w:lvlText w:val="%6."/>
+      <w:lvlJc w:val="right"/>
+      <w:pPr>
+        <w:ind w:left="4680" w:hanging="180"/>
+      </w:pPr>
+    </w:lvl>
+    <w:lvl w:ilvl="6" w:tplc="0409000F" w:tentative="1">
+      <w:start w:val="1"/>
+      <w:numFmt w:val="decimal"/>
+      <w:lvlText w:val="%7."/>
+      <w:lvlJc w:val="left"/>
+      <w:pPr>
+        <w:ind w:left="5400" w:hanging="360"/>
+      </w:pPr>
+    </w:lvl>
+    <w:lvl w:ilvl="7" w:tplc="04090019" w:tentative="1">
+      <w:start w:val="1"/>
+      <w:numFmt w:val="lowerLetter"/>
+      <w:lvlText w:val="%8."/>
+      <w:lvlJc w:val="left"/>
+      <w:pPr>
+        <w:ind w:left="6120" w:hanging="360"/>
+      </w:pPr>
+    </w:lvl>
+    <w:lvl w:ilvl="8" w:tplc="0409001B" w:tentative="1">
+      <w:start w:val="1"/>
+      <w:numFmt w:val="lowerRoman"/>
+      <w:lvlText w:val="%9."/>
+      <w:lvlJc w:val="right"/>
+      <w:pPr>
+        <w:ind w:left="6840" w:hanging="180"/>
+      </w:pPr>
+    </w:lvl>
+  </w:abstractNum>
+  <w:abstractNum w:abstractNumId="4">
+    <w:nsid w:val="58532957"/>
+    <w:multiLevelType w:val="hybridMultilevel"/>
+    <w:tmpl w:val="58F4FA32"/>
+    <w:lvl w:ilvl="0" w:tplc="AB5A508A">
+      <w:start w:val="1"/>
+      <w:numFmt w:val="decimal"/>
+      <w:lvlText w:val="(%1)"/>
+      <w:lvlJc w:val="left"/>
+      <w:pPr>
+        <w:ind w:left="1080" w:hanging="360"/>
+      </w:pPr>
+      <w:rPr>
+        <w:rFonts w:hint="default"/>
+      </w:rPr>
+    </w:lvl>
+    <w:lvl w:ilvl="1" w:tplc="04090019">
+      <w:start w:val="1"/>
+      <w:numFmt w:val="lowerLetter"/>
+      <w:lvlText w:val="%2."/>
+      <w:lvlJc w:val="left"/>
+      <w:pPr>
+        <w:ind w:left="1800" w:hanging="360"/>
+      </w:pPr>
+    </w:lvl>
+    <w:lvl w:ilvl="2" w:tplc="0409001B">
+      <w:start w:val="1"/>
+      <w:numFmt w:val="lowerRoman"/>
+      <w:lvlText w:val="%3."/>
+      <w:lvlJc w:val="right"/>
+      <w:pPr>
+        <w:ind w:left="2520" w:hanging="180"/>
+      </w:pPr>
+    </w:lvl>
+    <w:lvl w:ilvl="3" w:tplc="0409000F" w:tentative="1">
+      <w:start w:val="1"/>
+      <w:numFmt w:val="decimal"/>
+      <w:lvlText w:val="%4."/>
+      <w:lvlJc w:val="left"/>
+      <w:pPr>
+        <w:ind w:left="3240" w:hanging="360"/>
+      </w:pPr>
+    </w:lvl>
+    <w:lvl w:ilvl="4" w:tplc="04090019" w:tentative="1">
+      <w:start w:val="1"/>
+      <w:numFmt w:val="lowerLetter"/>
+      <w:lvlText w:val="%5."/>
+      <w:lvlJc w:val="left"/>
+      <w:pPr>
+        <w:ind w:left="3960" w:hanging="360"/>
+      </w:pPr>
+    </w:lvl>
+    <w:lvl w:ilvl="5" w:tplc="0409001B" w:tentative="1">
+      <w:start w:val="1"/>
+      <w:numFmt w:val="lowerRoman"/>
+      <w:lvlText w:val="%6."/>
+      <w:lvlJc w:val="right"/>
+      <w:pPr>
+        <w:ind w:left="4680" w:hanging="180"/>
+      </w:pPr>
+    </w:lvl>
+    <w:lvl w:ilvl="6" w:tplc="0409000F" w:tentative="1">
+      <w:start w:val="1"/>
+      <w:numFmt w:val="decimal"/>
+      <w:lvlText w:val="%7."/>
+      <w:lvlJc w:val="left"/>
+      <w:pPr>
+        <w:ind w:left="5400" w:hanging="360"/>
+      </w:pPr>
+    </w:lvl>
+    <w:lvl w:ilvl="7" w:tplc="04090019" w:tentative="1">
+      <w:start w:val="1"/>
+      <w:numFmt w:val="lowerLetter"/>
+      <w:lvlText w:val="%8."/>
+      <w:lvlJc w:val="left"/>
+      <w:pPr>
+        <w:ind w:left="6120" w:hanging="360"/>
+      </w:pPr>
+    </w:lvl>
+    <w:lvl w:ilvl="8" w:tplc="0409001B" w:tentative="1">
+      <w:start w:val="1"/>
+      <w:numFmt w:val="lowerRoman"/>
+      <w:lvlText w:val="%9."/>
+      <w:lvlJc w:val="right"/>
+      <w:pPr>
+        <w:ind w:left="6840" w:hanging="180"/>
+      </w:pPr>
+    </w:lvl>
+  </w:abstractNum>
+  <w:abstractNum w:abstractNumId="5">
+    <w:nsid w:val="659D0D7B"/>
+    <w:multiLevelType w:val="hybridMultilevel"/>
+    <w:tmpl w:val="85D856E4"/>
+    <w:lvl w:ilvl="0" w:tplc="9700815E">
+      <w:start w:val="1"/>
+      <w:numFmt w:val="bullet"/>
+      <w:lvlText w:val=""/>
+      <w:lvlJc w:val="left"/>
+      <w:pPr>
+        <w:ind w:left="2880" w:hanging="360"/>
+      </w:pPr>
+      <w:rPr>
+        <w:rFonts w:ascii="Wingdings" w:eastAsiaTheme="minorHAnsi" w:hAnsi="Wingdings" w:cstheme="minorBidi" w:hint="default"/>
+      </w:rPr>
+    </w:lvl>
+    <w:lvl w:ilvl="1" w:tplc="04090003" w:tentative="1">
+      <w:start w:val="1"/>
+      <w:numFmt w:val="bullet"/>
+      <w:lvlText w:val="o"/>
+      <w:lvlJc w:val="left"/>
+      <w:pPr>
+        <w:ind w:left="3600" w:hanging="360"/>
+      </w:pPr>
+      <w:rPr>
+        <w:rFonts w:ascii="Courier New" w:hAnsi="Courier New" w:cs="Courier New" w:hint="default"/>
+      </w:rPr>
+    </w:lvl>
+    <w:lvl w:ilvl="2" w:tplc="04090005" w:tentative="1">
+      <w:start w:val="1"/>
+      <w:numFmt w:val="bullet"/>
+      <w:lvlText w:val=""/>
+      <w:lvlJc w:val="left"/>
+      <w:pPr>
+        <w:ind w:left="4320" w:hanging="360"/>
+      </w:pPr>
+      <w:rPr>
+        <w:rFonts w:ascii="Wingdings" w:hAnsi="Wingdings" w:hint="default"/>
+      </w:rPr>
+    </w:lvl>
+    <w:lvl w:ilvl="3" w:tplc="04090001" w:tentative="1">
+      <w:start w:val="1"/>
+      <w:numFmt w:val="bullet"/>
+      <w:lvlText w:val=""/>
+      <w:lvlJc w:val="left"/>
+      <w:pPr>
+        <w:ind w:left="5040" w:hanging="360"/>
+      </w:pPr>
+      <w:rPr>
+        <w:rFonts w:ascii="Symbol" w:hAnsi="Symbol" w:hint="default"/>
+      </w:rPr>
+    </w:lvl>
+    <w:lvl w:ilvl="4" w:tplc="04090003" w:tentative="1">
+      <w:start w:val="1"/>
+      <w:numFmt w:val="bullet"/>
+      <w:lvlText w:val="o"/>
+      <w:lvlJc w:val="left"/>
+      <w:pPr>
+        <w:ind w:left="5760" w:hanging="360"/>
+      </w:pPr>
+      <w:rPr>
+        <w:rFonts w:ascii="Courier New" w:hAnsi="Courier New" w:cs="Courier New" w:hint="default"/>
+      </w:rPr>
+    </w:lvl>
+    <w:lvl w:ilvl="5" w:tplc="04090005" w:tentative="1">
+      <w:start w:val="1"/>
+      <w:numFmt w:val="bullet"/>
+      <w:lvlText w:val=""/>
+      <w:lvlJc w:val="left"/>
+      <w:pPr>
+        <w:ind w:left="6480" w:hanging="360"/>
+      </w:pPr>
+      <w:rPr>
+        <w:rFonts w:ascii="Wingdings" w:hAnsi="Wingdings" w:hint="default"/>
+      </w:rPr>
+    </w:lvl>
+    <w:lvl w:ilvl="6" w:tplc="04090001" w:tentative="1">
+      <w:start w:val="1"/>
+      <w:numFmt w:val="bullet"/>
+      <w:lvlText w:val=""/>
+      <w:lvlJc w:val="left"/>
+      <w:pPr>
+        <w:ind w:left="7200" w:hanging="360"/>
+      </w:pPr>
+      <w:rPr>
+        <w:rFonts w:ascii="Symbol" w:hAnsi="Symbol" w:hint="default"/>
+      </w:rPr>
+    </w:lvl>
+    <w:lvl w:ilvl="7" w:tplc="04090003" w:tentative="1">
+      <w:start w:val="1"/>
+      <w:numFmt w:val="bullet"/>
+      <w:lvlText w:val="o"/>
+      <w:lvlJc w:val="left"/>
+      <w:pPr>
+        <w:ind w:left="7920" w:hanging="360"/>
+      </w:pPr>
+      <w:rPr>
+        <w:rFonts w:ascii="Courier New" w:hAnsi="Courier New" w:cs="Courier New" w:hint="default"/>
+      </w:rPr>
+    </w:lvl>
+    <w:lvl w:ilvl="8" w:tplc="04090005" w:tentative="1">
+      <w:start w:val="1"/>
+      <w:numFmt w:val="bullet"/>
+      <w:lvlText w:val=""/>
+      <w:lvlJc w:val="left"/>
+      <w:pPr>
+        <w:ind w:left="8640" w:hanging="360"/>
+      </w:pPr>
+      <w:rPr>
+        <w:rFonts w:ascii="Wingdings" w:hAnsi="Wingdings" w:hint="default"/>
+      </w:rPr>
+    </w:lvl>
+  </w:abstractNum>
+  <w:abstractNum w:abstractNumId="6">
     <w:nsid w:val="77182F30"/>
     <w:multiLevelType w:val="hybridMultilevel"/>
     <w:tmpl w:val="EBE409E2"/>
@@ -966,7 +1949,7 @@
         <w:rFonts w:ascii="Wingdings" w:hAnsi="Wingdings" w:hint="default"/>
       </w:rPr>
     </w:lvl>
-    <w:lvl w:ilvl="3" w:tplc="04090001" w:tentative="1">
+    <w:lvl w:ilvl="3" w:tplc="04090001">
       <w:start w:val="1"/>
       <w:numFmt w:val="bullet"/>
       <w:lvlText w:val=""/>
@@ -1037,16 +2020,120 @@
       <w:rPr>
         <w:rFonts w:ascii="Wingdings" w:hAnsi="Wingdings" w:hint="default"/>
       </w:rPr>
+    </w:lvl>
+  </w:abstractNum>
+  <w:abstractNum w:abstractNumId="7">
+    <w:nsid w:val="78D01458"/>
+    <w:multiLevelType w:val="hybridMultilevel"/>
+    <w:tmpl w:val="49186C06"/>
+    <w:lvl w:ilvl="0" w:tplc="BD90B780">
+      <w:start w:val="1"/>
+      <w:numFmt w:val="decimal"/>
+      <w:lvlText w:val="%1)"/>
+      <w:lvlJc w:val="left"/>
+      <w:pPr>
+        <w:ind w:left="2520" w:hanging="360"/>
+      </w:pPr>
+      <w:rPr>
+        <w:rFonts w:hint="default"/>
+      </w:rPr>
+    </w:lvl>
+    <w:lvl w:ilvl="1" w:tplc="04090019">
+      <w:start w:val="1"/>
+      <w:numFmt w:val="lowerLetter"/>
+      <w:lvlText w:val="%2."/>
+      <w:lvlJc w:val="left"/>
+      <w:pPr>
+        <w:ind w:left="3240" w:hanging="360"/>
+      </w:pPr>
+    </w:lvl>
+    <w:lvl w:ilvl="2" w:tplc="0409001B" w:tentative="1">
+      <w:start w:val="1"/>
+      <w:numFmt w:val="lowerRoman"/>
+      <w:lvlText w:val="%3."/>
+      <w:lvlJc w:val="right"/>
+      <w:pPr>
+        <w:ind w:left="3960" w:hanging="180"/>
+      </w:pPr>
+    </w:lvl>
+    <w:lvl w:ilvl="3" w:tplc="0409000F" w:tentative="1">
+      <w:start w:val="1"/>
+      <w:numFmt w:val="decimal"/>
+      <w:lvlText w:val="%4."/>
+      <w:lvlJc w:val="left"/>
+      <w:pPr>
+        <w:ind w:left="4680" w:hanging="360"/>
+      </w:pPr>
+    </w:lvl>
+    <w:lvl w:ilvl="4" w:tplc="04090019" w:tentative="1">
+      <w:start w:val="1"/>
+      <w:numFmt w:val="lowerLetter"/>
+      <w:lvlText w:val="%5."/>
+      <w:lvlJc w:val="left"/>
+      <w:pPr>
+        <w:ind w:left="5400" w:hanging="360"/>
+      </w:pPr>
+    </w:lvl>
+    <w:lvl w:ilvl="5" w:tplc="0409001B" w:tentative="1">
+      <w:start w:val="1"/>
+      <w:numFmt w:val="lowerRoman"/>
+      <w:lvlText w:val="%6."/>
+      <w:lvlJc w:val="right"/>
+      <w:pPr>
+        <w:ind w:left="6120" w:hanging="180"/>
+      </w:pPr>
+    </w:lvl>
+    <w:lvl w:ilvl="6" w:tplc="0409000F" w:tentative="1">
+      <w:start w:val="1"/>
+      <w:numFmt w:val="decimal"/>
+      <w:lvlText w:val="%7."/>
+      <w:lvlJc w:val="left"/>
+      <w:pPr>
+        <w:ind w:left="6840" w:hanging="360"/>
+      </w:pPr>
+    </w:lvl>
+    <w:lvl w:ilvl="7" w:tplc="04090019" w:tentative="1">
+      <w:start w:val="1"/>
+      <w:numFmt w:val="lowerLetter"/>
+      <w:lvlText w:val="%8."/>
+      <w:lvlJc w:val="left"/>
+      <w:pPr>
+        <w:ind w:left="7560" w:hanging="360"/>
+      </w:pPr>
+    </w:lvl>
+    <w:lvl w:ilvl="8" w:tplc="0409001B" w:tentative="1">
+      <w:start w:val="1"/>
+      <w:numFmt w:val="lowerRoman"/>
+      <w:lvlText w:val="%9."/>
+      <w:lvlJc w:val="right"/>
+      <w:pPr>
+        <w:ind w:left="8280" w:hanging="180"/>
+      </w:pPr>
     </w:lvl>
   </w:abstractNum>
   <w:num w:numId="1">
     <w:abstractNumId w:val="0"/>
   </w:num>
   <w:num w:numId="2">
+    <w:abstractNumId w:val="6"/>
+  </w:num>
+  <w:num w:numId="3">
     <w:abstractNumId w:val="2"/>
   </w:num>
-  <w:num w:numId="3">
+  <w:num w:numId="4">
     <w:abstractNumId w:val="1"/>
+  </w:num>
+  <w:num w:numId="5">
+    <w:abstractNumId w:val="4"/>
+  </w:num>
+  <w:num w:numId="6">
+    <w:abstractNumId w:val="7"/>
+  </w:num>
+  <w:num w:numId="7">
+    <w:abstractNumId w:val="5"/>
+  </w:num>
+  <w:num w:numId="8">
+    <w:abstractNumId w:val="3"/>
   </w:num>
 </w:numbering>
 </file>
@@ -1262,7 +2349,6 @@
   <w:style w:type="character" w:default="1" w:styleId="DefaultParagraphFont">
     <w:name w:val="Default Paragraph Font"/>
     <w:uiPriority w:val="1"/>
-    <w:semiHidden/>
     <w:unhideWhenUsed/>
   </w:style>
   <w:style w:type="table" w:default="1" w:styleId="TableNormal">
@@ -1711,4 +2797,16 @@
   <a:objectDefaults/>
   <a:extraClrSchemeLst/>
 </a:theme>
+</file>
+
+<file path=customXml/item1.xml><?xml version="1.0" encoding="utf-8"?>
+<b:Sources xmlns:b="http://schemas.openxmlformats.org/officeDocument/2006/bibliography" xmlns="http://schemas.openxmlformats.org/officeDocument/2006/bibliography" SelectedStyle="\APA.XSL" StyleName="APA"/>
+</file>
+
+<file path=customXml/itemProps1.xml><?xml version="1.0" encoding="utf-8"?>
+<ds:datastoreItem xmlns:ds="http://schemas.openxmlformats.org/officeDocument/2006/customXml" ds:itemID="{A14D9E1E-E5EC-4891-9247-B78016EF8C47}">
+  <ds:schemaRefs>
+    <ds:schemaRef ds:uri="http://schemas.openxmlformats.org/officeDocument/2006/bibliography"/>
+  </ds:schemaRefs>
+</ds:datastoreItem>
 </file>
</xml_diff>